<commit_message>
“Primera entrega – Reto 4”
</commit_message>
<xml_diff>
--- a/Docs/Observaciones-Lab 10.docx
+++ b/Docs/Observaciones-Lab 10.docx
@@ -55,7 +55,27 @@
           <w:szCs w:val="24"/>
           <w:lang w:val="es-CO"/>
         </w:rPr>
-        <w:t xml:space="preserve">Alejandra Melo - </w:t>
+        <w:t xml:space="preserve">Alejandra Melo </w:t>
+      </w:r>
+      <w:r>
+        <w:rPr>
+          <w:rFonts w:ascii="Arial" w:hAnsi="Arial" w:cs="Arial"/>
+          <w:noProof w:val="0"/>
+          <w:sz w:val="24"/>
+          <w:szCs w:val="24"/>
+          <w:lang w:val="es-CO"/>
+        </w:rPr>
+        <w:t>–</w:t>
+      </w:r>
+      <w:r>
+        <w:rPr>
+          <w:rFonts w:ascii="Arial" w:hAnsi="Arial" w:cs="Arial"/>
+          <w:noProof w:val="0"/>
+          <w:sz w:val="24"/>
+          <w:szCs w:val="24"/>
+          <w:lang w:val="es-CO"/>
+        </w:rPr>
+        <w:t xml:space="preserve"> </w:t>
       </w:r>
       <w:proofErr w:type="spellStart"/>
       <w:r>
@@ -66,7 +86,17 @@
           <w:szCs w:val="24"/>
           <w:lang w:val="es-CO"/>
         </w:rPr>
-        <w:t>Req</w:t>
+        <w:t>Re</w:t>
+      </w:r>
+      <w:r>
+        <w:rPr>
+          <w:rFonts w:ascii="Arial" w:hAnsi="Arial" w:cs="Arial"/>
+          <w:noProof w:val="0"/>
+          <w:sz w:val="24"/>
+          <w:szCs w:val="24"/>
+          <w:lang w:val="es-CO"/>
+        </w:rPr>
+        <w:t>q</w:t>
       </w:r>
       <w:proofErr w:type="spellEnd"/>
       <w:r>
@@ -77,7 +107,7 @@
           <w:szCs w:val="24"/>
           <w:lang w:val="es-CO"/>
         </w:rPr>
-        <w:t xml:space="preserve"> 2 </w:t>
+        <w:t xml:space="preserve"> 2</w:t>
       </w:r>
     </w:p>
     <w:p>

</xml_diff>